<commit_message>
Revert "Wireframes version 2."
This reverts commit 1cc9fc48321233e7c78db35e34221231e38511b8.
</commit_message>
<xml_diff>
--- a/v1.2/Interaction/wireframes.docx
+++ b/v1.2/Interaction/wireframes.docx
@@ -5,20 +5,14 @@
     <w:p>
       <w:proofErr w:type="spellStart"/>
       <w:r>
-        <w:t>Versi</w:t>
-      </w:r>
-      <w:r>
-        <w:t>on</w:t>
+        <w:t>Version</w:t>
       </w:r>
       <w:proofErr w:type="spellEnd"/>
       <w:r>
-        <w:t xml:space="preserve"> 2</w:t>
+        <w:t xml:space="preserve"> 1.</w:t>
       </w:r>
       <w:bookmarkStart w:id="0" w:name="_GoBack"/>
       <w:bookmarkEnd w:id="0"/>
-      <w:r>
-        <w:t>.</w:t>
-      </w:r>
     </w:p>
     <w:sectPr>
       <w:pgSz w:w="11900" w:h="16840"/>

</xml_diff>

<commit_message>
Revert "Revert "Wireframes version 2.""
This reverts commit af99c833c2ce5e8d79ffb1ab9177c161252471cf.
</commit_message>
<xml_diff>
--- a/v1.2/Interaction/wireframes.docx
+++ b/v1.2/Interaction/wireframes.docx
@@ -5,14 +5,20 @@
     <w:p>
       <w:proofErr w:type="spellStart"/>
       <w:r>
-        <w:t>Version</w:t>
+        <w:t>Versi</w:t>
+      </w:r>
+      <w:r>
+        <w:t>on</w:t>
       </w:r>
       <w:proofErr w:type="spellEnd"/>
       <w:r>
-        <w:t xml:space="preserve"> 1.</w:t>
+        <w:t xml:space="preserve"> 2</w:t>
       </w:r>
       <w:bookmarkStart w:id="0" w:name="_GoBack"/>
       <w:bookmarkEnd w:id="0"/>
+      <w:r>
+        <w:t>.</w:t>
+      </w:r>
     </w:p>
     <w:sectPr>
       <w:pgSz w:w="11900" w:h="16840"/>

</xml_diff>

<commit_message>
Revert "Revert "Revert "Wireframes version 2."""
This reverts commit 29a1d432a6c96f637aa895fd5cb1a03651c883ee.
</commit_message>
<xml_diff>
--- a/v1.2/Interaction/wireframes.docx
+++ b/v1.2/Interaction/wireframes.docx
@@ -5,20 +5,14 @@
     <w:p>
       <w:proofErr w:type="spellStart"/>
       <w:r>
-        <w:t>Versi</w:t>
-      </w:r>
-      <w:r>
-        <w:t>on</w:t>
+        <w:t>Version</w:t>
       </w:r>
       <w:proofErr w:type="spellEnd"/>
       <w:r>
-        <w:t xml:space="preserve"> 2</w:t>
+        <w:t xml:space="preserve"> 1.</w:t>
       </w:r>
       <w:bookmarkStart w:id="0" w:name="_GoBack"/>
       <w:bookmarkEnd w:id="0"/>
-      <w:r>
-        <w:t>.</w:t>
-      </w:r>
     </w:p>
     <w:sectPr>
       <w:pgSz w:w="11900" w:h="16840"/>

</xml_diff>

<commit_message>
Revert "Revert "Revert "Revert "Wireframes version 2.""""
This reverts commit 3cd4fabc5946740d009222ee3385a4e77ee36c90.
</commit_message>
<xml_diff>
--- a/v1.2/Interaction/wireframes.docx
+++ b/v1.2/Interaction/wireframes.docx
@@ -5,14 +5,20 @@
     <w:p>
       <w:proofErr w:type="spellStart"/>
       <w:r>
-        <w:t>Version</w:t>
+        <w:t>Versi</w:t>
+      </w:r>
+      <w:r>
+        <w:t>on</w:t>
       </w:r>
       <w:proofErr w:type="spellEnd"/>
       <w:r>
-        <w:t xml:space="preserve"> 1.</w:t>
+        <w:t xml:space="preserve"> 2</w:t>
       </w:r>
       <w:bookmarkStart w:id="0" w:name="_GoBack"/>
       <w:bookmarkEnd w:id="0"/>
+      <w:r>
+        <w:t>.</w:t>
+      </w:r>
     </w:p>
     <w:sectPr>
       <w:pgSz w:w="11900" w:h="16840"/>

</xml_diff>

<commit_message>
Revert "Revert "Revert "Revert "Revert "Wireframes version 2."""""
This reverts commit 13b3bdc4fbaf83a6aece50b65ec84891448c3404.
</commit_message>
<xml_diff>
--- a/v1.2/Interaction/wireframes.docx
+++ b/v1.2/Interaction/wireframes.docx
@@ -5,20 +5,14 @@
     <w:p>
       <w:proofErr w:type="spellStart"/>
       <w:r>
-        <w:t>Versi</w:t>
-      </w:r>
-      <w:r>
-        <w:t>on</w:t>
+        <w:t>Version</w:t>
       </w:r>
       <w:proofErr w:type="spellEnd"/>
       <w:r>
-        <w:t xml:space="preserve"> 2</w:t>
+        <w:t xml:space="preserve"> 1.</w:t>
       </w:r>
       <w:bookmarkStart w:id="0" w:name="_GoBack"/>
       <w:bookmarkEnd w:id="0"/>
-      <w:r>
-        <w:t>.</w:t>
-      </w:r>
     </w:p>
     <w:sectPr>
       <w:pgSz w:w="11900" w:h="16840"/>

</xml_diff>

<commit_message>
Revert "Revert "Revert "Revert "Revert "Revert "Wireframes version 2.""""""
This reverts commit 822c401799d1b5594c1fb87ff97b44e04c8060a7.
</commit_message>
<xml_diff>
--- a/v1.2/Interaction/wireframes.docx
+++ b/v1.2/Interaction/wireframes.docx
@@ -5,14 +5,20 @@
     <w:p>
       <w:proofErr w:type="spellStart"/>
       <w:r>
-        <w:t>Version</w:t>
+        <w:t>Versi</w:t>
+      </w:r>
+      <w:r>
+        <w:t>on</w:t>
       </w:r>
       <w:proofErr w:type="spellEnd"/>
       <w:r>
-        <w:t xml:space="preserve"> 1.</w:t>
+        <w:t xml:space="preserve"> 2</w:t>
       </w:r>
       <w:bookmarkStart w:id="0" w:name="_GoBack"/>
       <w:bookmarkEnd w:id="0"/>
+      <w:r>
+        <w:t>.</w:t>
+      </w:r>
     </w:p>
     <w:sectPr>
       <w:pgSz w:w="11900" w:h="16840"/>

</xml_diff>

<commit_message>
Revert "Revert "Revert "Revert "Revert "Revert "Revert "Wireframes version 2."""""""
This reverts commit a90c4dec6d25afa3cdfac2262a2a599396209c48.
</commit_message>
<xml_diff>
--- a/v1.2/Interaction/wireframes.docx
+++ b/v1.2/Interaction/wireframes.docx
@@ -5,20 +5,14 @@
     <w:p>
       <w:proofErr w:type="spellStart"/>
       <w:r>
-        <w:t>Versi</w:t>
-      </w:r>
-      <w:r>
-        <w:t>on</w:t>
+        <w:t>Version</w:t>
       </w:r>
       <w:proofErr w:type="spellEnd"/>
       <w:r>
-        <w:t xml:space="preserve"> 2</w:t>
+        <w:t xml:space="preserve"> 1.</w:t>
       </w:r>
       <w:bookmarkStart w:id="0" w:name="_GoBack"/>
       <w:bookmarkEnd w:id="0"/>
-      <w:r>
-        <w:t>.</w:t>
-      </w:r>
     </w:p>
     <w:sectPr>
       <w:pgSz w:w="11900" w:h="16840"/>

</xml_diff>

<commit_message>
Revert "Revert "Revert "Revert "Revert "Revert "Revert "Revert "Wireframes version 2.""""""""
This reverts commit ab93d7c9de5dd4994cefd04d4076f1d1e83bda62.
</commit_message>
<xml_diff>
--- a/v1.2/Interaction/wireframes.docx
+++ b/v1.2/Interaction/wireframes.docx
@@ -5,14 +5,20 @@
     <w:p>
       <w:proofErr w:type="spellStart"/>
       <w:r>
-        <w:t>Version</w:t>
+        <w:t>Versi</w:t>
+      </w:r>
+      <w:r>
+        <w:t>on</w:t>
       </w:r>
       <w:proofErr w:type="spellEnd"/>
       <w:r>
-        <w:t xml:space="preserve"> 1.</w:t>
+        <w:t xml:space="preserve"> 2</w:t>
       </w:r>
       <w:bookmarkStart w:id="0" w:name="_GoBack"/>
       <w:bookmarkEnd w:id="0"/>
+      <w:r>
+        <w:t>.</w:t>
+      </w:r>
     </w:p>
     <w:sectPr>
       <w:pgSz w:w="11900" w:h="16840"/>

</xml_diff>

<commit_message>
Revert "Revert "Revert "Revert "Revert "Revert "Revert "Revert "Revert "Wireframes version 2."""""""""
This reverts commit e5e9cc385c6835a09e919ef5fa1e98d38c53b76a.
</commit_message>
<xml_diff>
--- a/v1.2/Interaction/wireframes.docx
+++ b/v1.2/Interaction/wireframes.docx
@@ -5,20 +5,14 @@
     <w:p>
       <w:proofErr w:type="spellStart"/>
       <w:r>
-        <w:t>Versi</w:t>
-      </w:r>
-      <w:r>
-        <w:t>on</w:t>
+        <w:t>Version</w:t>
       </w:r>
       <w:proofErr w:type="spellEnd"/>
       <w:r>
-        <w:t xml:space="preserve"> 2</w:t>
+        <w:t xml:space="preserve"> 1.</w:t>
       </w:r>
       <w:bookmarkStart w:id="0" w:name="_GoBack"/>
       <w:bookmarkEnd w:id="0"/>
-      <w:r>
-        <w:t>.</w:t>
-      </w:r>
     </w:p>
     <w:sectPr>
       <w:pgSz w:w="11900" w:h="16840"/>

</xml_diff>